<commit_message>
Adding Declaration_AccessModifiers notes upto class level modifier
</commit_message>
<xml_diff>
--- a/resources/5. Declarations_AccessModifiers.docx
+++ b/resources/5. Declarations_AccessModifiers.docx
@@ -1506,10 +1506,7 @@
             </w:r>
             <w:proofErr w:type="spellEnd"/>
             <w:r>
-              <w:t>(</w:t>
-            </w:r>
-            <w:r>
-              <w:t>“Hi”);</w:t>
+              <w:t>(“Hi”);</w:t>
             </w:r>
           </w:p>
           <w:p>
@@ -1534,16 +1531,7 @@
             </w:r>
             <w:proofErr w:type="spellStart"/>
             <w:r>
-              <w:t>java.lang.</w:t>
-            </w:r>
-            <w:r>
-              <w:t>Sytem</w:t>
-            </w:r>
-            <w:r>
-              <w:t>.</w:t>
-            </w:r>
-            <w:r>
-              <w:t>out</w:t>
+              <w:t>java.lang.Sytem.out</w:t>
             </w:r>
             <w:proofErr w:type="spellEnd"/>
             <w:r>
@@ -1579,21 +1567,12 @@
             </w:r>
             <w:proofErr w:type="spellEnd"/>
             <w:r>
-              <w:t>(</w:t>
-            </w:r>
-            <w:r>
-              <w:t>“Hi”);</w:t>
-            </w:r>
-            <w:r>
-              <w:t xml:space="preserve">   </w:t>
-            </w:r>
-          </w:p>
-          <w:p>
-            <w:r>
-              <w:t xml:space="preserve">  </w:t>
-            </w:r>
-            <w:r>
-              <w:t>}</w:t>
+              <w:t xml:space="preserve">(“Hi”);   </w:t>
+            </w:r>
+          </w:p>
+          <w:p>
+            <w:r>
+              <w:t xml:space="preserve">  }</w:t>
             </w:r>
           </w:p>
           <w:p>
@@ -2593,9 +2572,20 @@
         </w:pict>
       </w:r>
     </w:p>
-    <w:p/>
-    <w:p/>
-    <w:p>
+    <w:p>
+      <w:pPr>
+        <w:spacing w:after="0"/>
+      </w:pPr>
+    </w:p>
+    <w:p>
+      <w:pPr>
+        <w:spacing w:after="0"/>
+      </w:pPr>
+    </w:p>
+    <w:p>
+      <w:pPr>
+        <w:spacing w:after="0"/>
+      </w:pPr>
       <w:r>
         <w:t xml:space="preserve">- In any java source file, there can only be </w:t>
       </w:r>
@@ -2609,11 +2599,17 @@
       </w:r>
     </w:p>
     <w:p>
+      <w:pPr>
+        <w:spacing w:after="0"/>
+      </w:pPr>
       <w:r>
         <w:t>- In any java program, the first non-comment statement should be package statement.</w:t>
       </w:r>
     </w:p>
     <w:p>
+      <w:pPr>
+        <w:spacing w:after="0"/>
+      </w:pPr>
       <w:r>
         <w:t>- The following is valid Java source file structure (Order of statements is important)</w:t>
       </w:r>
@@ -2668,7 +2664,1134 @@
         </w:tc>
       </w:tr>
     </w:tbl>
+    <w:p>
+      <w:pPr>
+        <w:spacing w:after="0"/>
+      </w:pPr>
+    </w:p>
+    <w:p>
+      <w:pPr>
+        <w:spacing w:after="0"/>
+      </w:pPr>
+    </w:p>
+    <w:p>
+      <w:pPr>
+        <w:spacing w:after="0"/>
+      </w:pPr>
+      <w:r>
+        <w:t>2. Class level Modifiers</w:t>
+      </w:r>
+    </w:p>
+    <w:p>
+      <w:pPr>
+        <w:spacing w:after="0"/>
+      </w:pPr>
+      <w:r>
+        <w:t>&gt; Whenever we’re writing our own classes we have to provide some information about our class to the JVM like</w:t>
+      </w:r>
+    </w:p>
+    <w:p>
+      <w:pPr>
+        <w:spacing w:after="0"/>
+      </w:pPr>
+      <w:r>
+        <w:tab/>
+        <w:t xml:space="preserve">a) </w:t>
+      </w:r>
+      <w:r>
+        <w:t>Whether</w:t>
+      </w:r>
+      <w:r>
+        <w:t xml:space="preserve"> this class can be accessible from anywhere or not.</w:t>
+      </w:r>
+    </w:p>
+    <w:p>
+      <w:pPr>
+        <w:spacing w:after="0"/>
+      </w:pPr>
+      <w:r>
+        <w:tab/>
+        <w:t xml:space="preserve">b) </w:t>
+      </w:r>
+      <w:r>
+        <w:t>Whether</w:t>
+      </w:r>
+      <w:r>
+        <w:t xml:space="preserve"> child class creation is possible or not</w:t>
+      </w:r>
+    </w:p>
+    <w:p>
+      <w:pPr>
+        <w:spacing w:after="0"/>
+      </w:pPr>
+      <w:r>
+        <w:tab/>
+        <w:t xml:space="preserve">c) </w:t>
+      </w:r>
+      <w:r>
+        <w:t>Whether</w:t>
+      </w:r>
+      <w:r>
+        <w:t xml:space="preserve"> object creation is possible or not. </w:t>
+      </w:r>
+      <w:r>
+        <w:tab/>
+        <w:t>Etc.</w:t>
+      </w:r>
+    </w:p>
+    <w:p>
+      <w:pPr>
+        <w:spacing w:after="0"/>
+      </w:pPr>
+      <w:proofErr w:type="gramStart"/>
+      <w:r>
+        <w:t>we</w:t>
+      </w:r>
+      <w:proofErr w:type="gramEnd"/>
+      <w:r>
+        <w:t xml:space="preserve"> can specify all these information by using appropriate modifier.</w:t>
+      </w:r>
+    </w:p>
+    <w:p>
+      <w:pPr>
+        <w:spacing w:after="0"/>
+      </w:pPr>
+      <w:r>
+        <w:t>&gt;The only possible modifiers for top – level classes</w:t>
+      </w:r>
+      <w:r>
+        <w:t xml:space="preserve"> &amp; Inner classes</w:t>
+      </w:r>
+      <w:r>
+        <w:t xml:space="preserve"> are </w:t>
+      </w:r>
+    </w:p>
+    <w:tbl>
+      <w:tblPr>
+        <w:tblStyle w:val="TableGrid"/>
+        <w:tblpPr w:leftFromText="180" w:rightFromText="180" w:vertAnchor="text" w:horzAnchor="page" w:tblpX="2551" w:tblpY="10"/>
+        <w:tblW w:w="0" w:type="auto"/>
+        <w:tblLook w:val="04A0"/>
+      </w:tblPr>
+      <w:tblGrid>
+        <w:gridCol w:w="2358"/>
+        <w:gridCol w:w="2700"/>
+      </w:tblGrid>
+      <w:tr>
+        <w:trPr>
+          <w:trHeight w:val="1782"/>
+        </w:trPr>
+        <w:tc>
+          <w:tcPr>
+            <w:tcW w:w="2358" w:type="dxa"/>
+          </w:tcPr>
+          <w:p>
+            <w:r>
+              <w:t>Top level classes</w:t>
+            </w:r>
+          </w:p>
+          <w:p/>
+          <w:p>
+            <w:r>
+              <w:t>1. public</w:t>
+            </w:r>
+          </w:p>
+          <w:p>
+            <w:r>
+              <w:t>2. &lt;default&gt;</w:t>
+            </w:r>
+          </w:p>
+          <w:p>
+            <w:r>
+              <w:t>3. final</w:t>
+            </w:r>
+          </w:p>
+          <w:p>
+            <w:r>
+              <w:t>4. abstract</w:t>
+            </w:r>
+          </w:p>
+          <w:p>
+            <w:r>
+              <w:t xml:space="preserve">5. </w:t>
+            </w:r>
+            <w:proofErr w:type="spellStart"/>
+            <w:r>
+              <w:t>strictfp</w:t>
+            </w:r>
+            <w:proofErr w:type="spellEnd"/>
+          </w:p>
+        </w:tc>
+        <w:tc>
+          <w:tcPr>
+            <w:tcW w:w="2700" w:type="dxa"/>
+          </w:tcPr>
+          <w:p>
+            <w:r>
+              <w:t>Inner Classes</w:t>
+            </w:r>
+          </w:p>
+          <w:p/>
+          <w:p>
+            <w:r>
+              <w:t>1. public</w:t>
+            </w:r>
+          </w:p>
+          <w:p>
+            <w:r>
+              <w:t>2. &lt;default&gt;</w:t>
+            </w:r>
+          </w:p>
+          <w:p>
+            <w:r>
+              <w:t>3. final</w:t>
+            </w:r>
+          </w:p>
+          <w:p>
+            <w:r>
+              <w:t>4. abstract</w:t>
+            </w:r>
+          </w:p>
+          <w:p>
+            <w:r>
+              <w:t xml:space="preserve">5. </w:t>
+            </w:r>
+            <w:proofErr w:type="spellStart"/>
+            <w:r>
+              <w:t>strictfp</w:t>
+            </w:r>
+            <w:proofErr w:type="spellEnd"/>
+          </w:p>
+          <w:p/>
+          <w:p>
+            <w:r>
+              <w:t>6. private</w:t>
+            </w:r>
+          </w:p>
+          <w:p>
+            <w:r>
+              <w:t>7. protected</w:t>
+            </w:r>
+          </w:p>
+          <w:p>
+            <w:r>
+              <w:t>8. static</w:t>
+            </w:r>
+          </w:p>
+        </w:tc>
+      </w:tr>
+    </w:tbl>
+    <w:p>
+      <w:pPr>
+        <w:spacing w:after="0"/>
+      </w:pPr>
+      <w:r>
+        <w:t xml:space="preserve"> </w:t>
+      </w:r>
+    </w:p>
+    <w:p>
+      <w:pPr>
+        <w:spacing w:after="0"/>
+      </w:pPr>
+    </w:p>
+    <w:p>
+      <w:pPr>
+        <w:spacing w:after="0"/>
+      </w:pPr>
+    </w:p>
+    <w:p>
+      <w:pPr>
+        <w:spacing w:after="0"/>
+      </w:pPr>
+    </w:p>
+    <w:p>
+      <w:pPr>
+        <w:spacing w:after="0"/>
+      </w:pPr>
+    </w:p>
+    <w:p>
+      <w:pPr>
+        <w:spacing w:after="0"/>
+      </w:pPr>
+    </w:p>
+    <w:p>
+      <w:pPr>
+        <w:spacing w:after="0"/>
+      </w:pPr>
+    </w:p>
+    <w:p>
+      <w:pPr>
+        <w:spacing w:after="0"/>
+      </w:pPr>
+    </w:p>
+    <w:p>
+      <w:pPr>
+        <w:spacing w:after="0"/>
+      </w:pPr>
+    </w:p>
+    <w:p>
+      <w:pPr>
+        <w:spacing w:after="0"/>
+      </w:pPr>
+    </w:p>
+    <w:p>
+      <w:pPr>
+        <w:spacing w:after="0"/>
+      </w:pPr>
+    </w:p>
+    <w:p>
+      <w:pPr>
+        <w:spacing w:after="0"/>
+      </w:pPr>
+      <w:r>
+        <w:t>&gt; Access Specifier Vs Access Modifier</w:t>
+      </w:r>
+    </w:p>
+    <w:p>
+      <w:pPr>
+        <w:spacing w:after="0"/>
+      </w:pPr>
+      <w:r>
+        <w:tab/>
+        <w:t xml:space="preserve">- There is no word like Specifier in Java but in old languages, private, protected, public, </w:t>
+      </w:r>
+      <w:proofErr w:type="gramStart"/>
+      <w:r>
+        <w:t>default are</w:t>
+      </w:r>
+      <w:proofErr w:type="gramEnd"/>
+      <w:r>
+        <w:t xml:space="preserve"> considered as </w:t>
+      </w:r>
+      <w:r>
+        <w:tab/>
+        <w:t>Access specifiers.</w:t>
+      </w:r>
+    </w:p>
+    <w:p>
+      <w:pPr>
+        <w:spacing w:after="0"/>
+      </w:pPr>
+    </w:p>
+    <w:p>
+      <w:pPr>
+        <w:spacing w:after="0"/>
+      </w:pPr>
+    </w:p>
+    <w:p>
+      <w:pPr>
+        <w:spacing w:after="0"/>
+      </w:pPr>
+    </w:p>
+    <w:p>
+      <w:pPr>
+        <w:spacing w:after="0"/>
+      </w:pPr>
+    </w:p>
+    <w:p>
+      <w:pPr>
+        <w:spacing w:after="0"/>
+      </w:pPr>
+    </w:p>
+    <w:p>
+      <w:pPr>
+        <w:spacing w:after="0"/>
+      </w:pPr>
+    </w:p>
+    <w:p>
+      <w:pPr>
+        <w:spacing w:after="0"/>
+      </w:pPr>
+    </w:p>
+    <w:p>
+      <w:pPr>
+        <w:spacing w:after="0"/>
+        <w:rPr>
+          <w:b/>
+        </w:rPr>
+      </w:pPr>
+      <w:r>
+        <w:rPr>
+          <w:b/>
+        </w:rPr>
+        <w:lastRenderedPageBreak/>
+        <w:t xml:space="preserve">1. </w:t>
+      </w:r>
+      <w:proofErr w:type="gramStart"/>
+      <w:r>
+        <w:rPr>
+          <w:b/>
+        </w:rPr>
+        <w:t>public</w:t>
+      </w:r>
+      <w:proofErr w:type="gramEnd"/>
+      <w:r>
+        <w:rPr>
+          <w:b/>
+        </w:rPr>
+        <w:t xml:space="preserve"> Classes</w:t>
+      </w:r>
+    </w:p>
+    <w:p>
+      <w:pPr>
+        <w:spacing w:after="0"/>
+      </w:pPr>
+      <w:r>
+        <w:t xml:space="preserve">&gt; If a class is declared as public then we can access that class from anywhere. </w:t>
+      </w:r>
+    </w:p>
+    <w:p>
+      <w:pPr>
+        <w:spacing w:after="0"/>
+        <w:rPr>
+          <w:b/>
+        </w:rPr>
+      </w:pPr>
+    </w:p>
+    <w:p>
+      <w:pPr>
+        <w:spacing w:after="0"/>
+        <w:rPr>
+          <w:b/>
+        </w:rPr>
+      </w:pPr>
+      <w:r>
+        <w:rPr>
+          <w:b/>
+        </w:rPr>
+        <w:t xml:space="preserve">2. </w:t>
+      </w:r>
+      <w:proofErr w:type="gramStart"/>
+      <w:r>
+        <w:rPr>
+          <w:b/>
+        </w:rPr>
+        <w:t>default</w:t>
+      </w:r>
+      <w:proofErr w:type="gramEnd"/>
+      <w:r>
+        <w:rPr>
+          <w:b/>
+        </w:rPr>
+        <w:t xml:space="preserve"> Classes</w:t>
+      </w:r>
+    </w:p>
+    <w:p>
+      <w:pPr>
+        <w:spacing w:after="0"/>
+      </w:pPr>
+      <w:r>
+        <w:t>&gt; If a class declared as default then we can access that class only within the current package i.e. from outside package we can’t access, hence default class is also known as package level access.</w:t>
+      </w:r>
+    </w:p>
+    <w:p>
+      <w:pPr>
+        <w:spacing w:after="0"/>
+      </w:pPr>
+    </w:p>
+    <w:p>
+      <w:pPr>
+        <w:spacing w:after="0"/>
+        <w:rPr>
+          <w:b/>
+        </w:rPr>
+      </w:pPr>
+      <w:r>
+        <w:rPr>
+          <w:b/>
+        </w:rPr>
+        <w:t xml:space="preserve">3. </w:t>
+      </w:r>
+      <w:proofErr w:type="gramStart"/>
+      <w:r>
+        <w:rPr>
+          <w:b/>
+        </w:rPr>
+        <w:t>final</w:t>
+      </w:r>
+      <w:proofErr w:type="gramEnd"/>
+      <w:r>
+        <w:rPr>
+          <w:b/>
+        </w:rPr>
+        <w:t xml:space="preserve"> Modifier</w:t>
+      </w:r>
+    </w:p>
+    <w:p>
+      <w:pPr>
+        <w:spacing w:after="0"/>
+      </w:pPr>
+      <w:r>
+        <w:t xml:space="preserve">&gt; </w:t>
+      </w:r>
+      <w:proofErr w:type="gramStart"/>
+      <w:r>
+        <w:t>final</w:t>
+      </w:r>
+      <w:proofErr w:type="gramEnd"/>
+      <w:r>
+        <w:t xml:space="preserve"> is the modifier applicable for classes, methods &amp; variables.</w:t>
+      </w:r>
+    </w:p>
+    <w:p>
+      <w:pPr>
+        <w:spacing w:after="0"/>
+      </w:pPr>
+      <w:r>
+        <w:tab/>
+      </w:r>
+    </w:p>
+    <w:p>
+      <w:pPr>
+        <w:spacing w:after="0"/>
+        <w:rPr>
+          <w:b/>
+        </w:rPr>
+      </w:pPr>
+      <w:r>
+        <w:tab/>
+      </w:r>
+      <w:r>
+        <w:rPr>
+          <w:b/>
+        </w:rPr>
+        <w:t xml:space="preserve">a) </w:t>
+      </w:r>
+      <w:proofErr w:type="gramStart"/>
+      <w:r>
+        <w:rPr>
+          <w:b/>
+        </w:rPr>
+        <w:t>final</w:t>
+      </w:r>
+      <w:proofErr w:type="gramEnd"/>
+      <w:r>
+        <w:rPr>
+          <w:b/>
+        </w:rPr>
+        <w:t xml:space="preserve"> Method</w:t>
+      </w:r>
+    </w:p>
+    <w:p>
+      <w:pPr>
+        <w:spacing w:after="0"/>
+      </w:pPr>
+      <w:r>
+        <w:tab/>
+        <w:t xml:space="preserve">&gt; Whatever methods parent has by default available to the child through inheritance. If the child is not satisfied </w:t>
+      </w:r>
+      <w:r>
+        <w:tab/>
+        <w:t xml:space="preserve">with parent method implementation then child is allowed to redefine that method based on its requirements. </w:t>
+      </w:r>
+      <w:r>
+        <w:tab/>
+        <w:t xml:space="preserve">This process is called </w:t>
+      </w:r>
+      <w:r>
+        <w:rPr>
+          <w:b/>
+        </w:rPr>
+        <w:t>Overriding</w:t>
+      </w:r>
+      <w:r>
+        <w:t>.</w:t>
+      </w:r>
+    </w:p>
+    <w:p>
+      <w:pPr>
+        <w:spacing w:after="0"/>
+      </w:pPr>
+      <w:r>
+        <w:tab/>
+        <w:t xml:space="preserve">&gt; So, if a parent class method is declared as final, then the child class can’t override that method because its </w:t>
+      </w:r>
+      <w:r>
+        <w:tab/>
+        <w:t>implementation is final.</w:t>
+      </w:r>
+    </w:p>
+    <w:p>
+      <w:pPr>
+        <w:spacing w:after="0"/>
+      </w:pPr>
+      <w:r>
+        <w:tab/>
+      </w:r>
+    </w:p>
+    <w:p>
+      <w:pPr>
+        <w:spacing w:after="0"/>
+        <w:rPr>
+          <w:b/>
+        </w:rPr>
+      </w:pPr>
+      <w:r>
+        <w:tab/>
+      </w:r>
+      <w:r>
+        <w:rPr>
+          <w:b/>
+        </w:rPr>
+        <w:t xml:space="preserve">b) </w:t>
+      </w:r>
+      <w:proofErr w:type="gramStart"/>
+      <w:r>
+        <w:rPr>
+          <w:b/>
+        </w:rPr>
+        <w:t>final</w:t>
+      </w:r>
+      <w:proofErr w:type="gramEnd"/>
+      <w:r>
+        <w:rPr>
+          <w:b/>
+        </w:rPr>
+        <w:t xml:space="preserve"> class</w:t>
+      </w:r>
+    </w:p>
+    <w:p>
+      <w:pPr>
+        <w:spacing w:after="0"/>
+      </w:pPr>
+      <w:r>
+        <w:tab/>
+        <w:t xml:space="preserve">&gt; If a class is declared as final, we can’t extend functionality of that class i.e. we can’t create child class for that </w:t>
+      </w:r>
+      <w:r>
+        <w:tab/>
+        <w:t>class i.e. Inheritance is not possible for final classes.</w:t>
+      </w:r>
+    </w:p>
+    <w:p>
+      <w:pPr>
+        <w:spacing w:after="0"/>
+      </w:pPr>
+      <w:r>
+        <w:tab/>
+        <w:t xml:space="preserve">&gt; Every method present inside final class is always final by default but every variable present inside final class </w:t>
+      </w:r>
+      <w:r>
+        <w:tab/>
+        <w:t>need not to be final.</w:t>
+      </w:r>
+    </w:p>
+    <w:p>
+      <w:pPr>
+        <w:spacing w:after="0"/>
+      </w:pPr>
+      <w:r>
+        <w:tab/>
+      </w:r>
+    </w:p>
+    <w:p>
+      <w:pPr>
+        <w:spacing w:after="0"/>
+      </w:pPr>
+      <w:r>
+        <w:t xml:space="preserve">&gt; The main </w:t>
+      </w:r>
+      <w:r>
+        <w:rPr>
+          <w:b/>
+        </w:rPr>
+        <w:t>advantage</w:t>
+      </w:r>
+      <w:r>
+        <w:t xml:space="preserve"> of final keyword is we can achieve security &amp; we can provide unique implementation.</w:t>
+      </w:r>
+    </w:p>
+    <w:p>
+      <w:pPr>
+        <w:spacing w:after="0"/>
+      </w:pPr>
+      <w:r>
+        <w:t xml:space="preserve">&gt; But the main </w:t>
+      </w:r>
+      <w:r>
+        <w:rPr>
+          <w:b/>
+        </w:rPr>
+        <w:t>disadvantage</w:t>
+      </w:r>
+      <w:r>
+        <w:t xml:space="preserve"> of final keyword is we’re missing key benefits of OOPs: inheritance (because of final classes) &amp; Polymorphism (because of final methods). Hence if there is no specific requirement then it is not recommended to use final keyword.</w:t>
+      </w:r>
+    </w:p>
+    <w:p>
+      <w:pPr>
+        <w:spacing w:after="0"/>
+      </w:pPr>
+    </w:p>
+    <w:p>
+      <w:pPr>
+        <w:spacing w:after="0"/>
+        <w:rPr>
+          <w:b/>
+        </w:rPr>
+      </w:pPr>
+      <w:r>
+        <w:rPr>
+          <w:b/>
+        </w:rPr>
+        <w:t xml:space="preserve">4. </w:t>
+      </w:r>
+      <w:proofErr w:type="gramStart"/>
+      <w:r>
+        <w:rPr>
+          <w:b/>
+        </w:rPr>
+        <w:t>abstract</w:t>
+      </w:r>
+      <w:proofErr w:type="gramEnd"/>
+      <w:r>
+        <w:rPr>
+          <w:b/>
+        </w:rPr>
+        <w:t xml:space="preserve"> Modifier</w:t>
+      </w:r>
+    </w:p>
+    <w:p>
+      <w:pPr>
+        <w:spacing w:after="0"/>
+      </w:pPr>
+      <w:r>
+        <w:t xml:space="preserve">&gt; </w:t>
+      </w:r>
+      <w:proofErr w:type="gramStart"/>
+      <w:r>
+        <w:t>abstract</w:t>
+      </w:r>
+      <w:proofErr w:type="gramEnd"/>
+      <w:r>
+        <w:t xml:space="preserve"> is the modifier applicable for classes &amp; methods only not to variables.</w:t>
+      </w:r>
+    </w:p>
+    <w:p>
+      <w:pPr>
+        <w:spacing w:after="0"/>
+      </w:pPr>
+      <w:r>
+        <w:tab/>
+      </w:r>
+    </w:p>
+    <w:p>
+      <w:pPr>
+        <w:spacing w:after="0"/>
+        <w:rPr>
+          <w:b/>
+        </w:rPr>
+      </w:pPr>
+      <w:r>
+        <w:tab/>
+      </w:r>
+      <w:r>
+        <w:rPr>
+          <w:b/>
+        </w:rPr>
+        <w:t>a) Abstract method</w:t>
+      </w:r>
+    </w:p>
+    <w:p>
+      <w:pPr>
+        <w:spacing w:after="0"/>
+      </w:pPr>
+      <w:r>
+        <w:tab/>
+        <w:t xml:space="preserve">&gt; Even though we don’t know about implementation still we can declare a method with abstract modifier i.e. for </w:t>
+      </w:r>
+      <w:r>
+        <w:tab/>
+        <w:t>abstract methods only declaration is available but not implementation.</w:t>
+      </w:r>
+    </w:p>
+    <w:p>
+      <w:pPr>
+        <w:spacing w:after="0"/>
+        <w:ind w:firstLine="720"/>
+      </w:pPr>
+      <w:r>
+        <w:tab/>
+      </w:r>
+      <w:proofErr w:type="gramStart"/>
+      <w:r>
+        <w:t>e.g</w:t>
+      </w:r>
+      <w:proofErr w:type="gramEnd"/>
+      <w:r>
+        <w:t>.</w:t>
+      </w:r>
+      <w:r>
+        <w:tab/>
+        <w:t>public abstract void m1 ();</w:t>
+      </w:r>
+      <w:r>
+        <w:tab/>
+        <w:t>// correct</w:t>
+      </w:r>
+    </w:p>
+    <w:p>
+      <w:pPr>
+        <w:spacing w:after="0"/>
+        <w:ind w:firstLine="720"/>
+      </w:pPr>
+      <w:r>
+        <w:tab/>
+      </w:r>
+      <w:r>
+        <w:tab/>
+      </w:r>
+      <w:proofErr w:type="gramStart"/>
+      <w:r>
+        <w:t>public</w:t>
+      </w:r>
+      <w:proofErr w:type="gramEnd"/>
+      <w:r>
+        <w:t xml:space="preserve"> abstract void m1 () { }</w:t>
+      </w:r>
+      <w:r>
+        <w:tab/>
+        <w:t>// wrong</w:t>
+      </w:r>
+    </w:p>
+    <w:p>
+      <w:pPr>
+        <w:spacing w:after="0"/>
+        <w:ind w:firstLine="720"/>
+      </w:pPr>
+      <w:r>
+        <w:t>&gt; Child class is responsible to provide implementation for parent class abstract methods.</w:t>
+      </w:r>
+    </w:p>
+    <w:p>
+      <w:pPr>
+        <w:spacing w:after="0"/>
+        <w:ind w:firstLine="720"/>
+      </w:pPr>
+      <w:r>
+        <w:t xml:space="preserve">&gt; Abstract method never talks about implementation if any modifier talks about implementation then it forms </w:t>
+      </w:r>
+      <w:r>
+        <w:tab/>
+        <w:t>illegal combination with abstract modifier.</w:t>
+      </w:r>
+    </w:p>
+    <w:p>
+      <w:pPr>
+        <w:spacing w:after="0"/>
+        <w:ind w:firstLine="720"/>
+        <w:rPr>
+          <w:b/>
+        </w:rPr>
+      </w:pPr>
+    </w:p>
+    <w:p>
+      <w:pPr>
+        <w:spacing w:after="0"/>
+        <w:ind w:firstLine="720"/>
+        <w:rPr>
+          <w:b/>
+        </w:rPr>
+      </w:pPr>
+      <w:r>
+        <w:rPr>
+          <w:b/>
+        </w:rPr>
+        <w:t>b) Abstract class</w:t>
+      </w:r>
+    </w:p>
+    <w:p>
+      <w:pPr>
+        <w:spacing w:after="0"/>
+        <w:ind w:firstLine="720"/>
+      </w:pPr>
+      <w:r>
+        <w:t xml:space="preserve">&gt; For any java class, if we are not allowed to create an object (because of partial implementation), such type of </w:t>
+      </w:r>
+      <w:r>
+        <w:tab/>
+      </w:r>
+      <w:r>
+        <w:t>class should be declared with abstract modifier i.e. for abstract classes, instantiation is not possible</w:t>
+      </w:r>
+      <w:r>
+        <w:t>.</w:t>
+      </w:r>
+    </w:p>
+    <w:p>
+      <w:pPr>
+        <w:rPr>
+          <w:b/>
+        </w:rPr>
+      </w:pPr>
+    </w:p>
+    <w:p>
+      <w:pPr>
+        <w:rPr>
+          <w:b/>
+        </w:rPr>
+      </w:pPr>
+    </w:p>
+    <w:p>
+      <w:r>
+        <w:rPr>
+          <w:b/>
+        </w:rPr>
+        <w:lastRenderedPageBreak/>
+        <w:t>Note</w:t>
+      </w:r>
+      <w:r>
+        <w:t>:</w:t>
+      </w:r>
+    </w:p>
+    <w:p>
+      <w:r>
+        <w:t>&gt; If a class contains at least one abstract method then compulsory we should declare class as abstract otherwise we will get compile time error.</w:t>
+      </w:r>
+    </w:p>
+    <w:p>
+      <w:r>
+        <w:t>&gt; Even though a class doesn’t contain any abstract method still we can declare the class as abstract if we don’t want instantiation i.e. abstract class can contain zero number of abstract methods also.</w:t>
+      </w:r>
+    </w:p>
+    <w:p>
+      <w:r>
+        <w:tab/>
+      </w:r>
+      <w:proofErr w:type="gramStart"/>
+      <w:r>
+        <w:t>e.g</w:t>
+      </w:r>
+      <w:proofErr w:type="gramEnd"/>
+      <w:r>
+        <w:t>.</w:t>
+      </w:r>
+      <w:r>
+        <w:tab/>
+      </w:r>
+      <w:proofErr w:type="spellStart"/>
+      <w:r>
+        <w:t>HttpServlet</w:t>
+      </w:r>
+      <w:proofErr w:type="spellEnd"/>
+      <w:r>
+        <w:t xml:space="preserve"> class</w:t>
+      </w:r>
+    </w:p>
+    <w:p>
+      <w:r>
+        <w:t xml:space="preserve">&gt; If a class extends an abstract class then </w:t>
+      </w:r>
+      <w:r>
+        <w:t>the child class has to provide implementation for each &amp; every abstract method or we should declare the child class as abstract (in this case, next level child class is responsible to provide implementation).</w:t>
+      </w:r>
+    </w:p>
+    <w:p>
+      <w:r>
+        <w:t>&gt; Abstract class can contain final method.</w:t>
+      </w:r>
+    </w:p>
+    <w:p>
+      <w:r>
+        <w:t>&gt; It is highly recommended to use abstract modifier because it promotes several OOPs features like inheritance &amp; polymorphism.</w:t>
+      </w:r>
+    </w:p>
     <w:p/>
+    <w:p>
+      <w:pPr>
+        <w:rPr>
+          <w:b/>
+        </w:rPr>
+      </w:pPr>
+      <w:r>
+        <w:rPr>
+          <w:b/>
+        </w:rPr>
+        <w:t xml:space="preserve">5. </w:t>
+      </w:r>
+      <w:proofErr w:type="spellStart"/>
+      <w:proofErr w:type="gramStart"/>
+      <w:r>
+        <w:rPr>
+          <w:b/>
+        </w:rPr>
+        <w:t>strictfp</w:t>
+      </w:r>
+      <w:proofErr w:type="spellEnd"/>
+      <w:proofErr w:type="gramEnd"/>
+      <w:r>
+        <w:rPr>
+          <w:b/>
+        </w:rPr>
+        <w:t xml:space="preserve"> [strict floating point]</w:t>
+      </w:r>
+    </w:p>
+    <w:p>
+      <w:r>
+        <w:t xml:space="preserve">&gt; We can declare/use </w:t>
+      </w:r>
+      <w:proofErr w:type="spellStart"/>
+      <w:r>
+        <w:t>strictfp</w:t>
+      </w:r>
+      <w:proofErr w:type="spellEnd"/>
+      <w:r>
+        <w:t xml:space="preserve"> for classes &amp; methods but not for variables.</w:t>
+      </w:r>
+    </w:p>
+    <w:p>
+      <w:r>
+        <w:t xml:space="preserve">&gt; Usually, the result of floating point arithmetic is varied from platform to platform. If we want platform independent results for floating point arithmetic, then we should go for </w:t>
+      </w:r>
+      <w:proofErr w:type="spellStart"/>
+      <w:r>
+        <w:t>strictfp</w:t>
+      </w:r>
+      <w:proofErr w:type="spellEnd"/>
+      <w:r>
+        <w:t xml:space="preserve"> modifier.</w:t>
+      </w:r>
+    </w:p>
+    <w:p>
+      <w:r>
+        <w:tab/>
+        <w:t xml:space="preserve">a) </w:t>
+      </w:r>
+      <w:proofErr w:type="spellStart"/>
+      <w:proofErr w:type="gramStart"/>
+      <w:r>
+        <w:t>strictfp</w:t>
+      </w:r>
+      <w:proofErr w:type="spellEnd"/>
+      <w:proofErr w:type="gramEnd"/>
+      <w:r>
+        <w:t xml:space="preserve"> method</w:t>
+      </w:r>
+    </w:p>
+    <w:p>
+      <w:r>
+        <w:tab/>
+      </w:r>
+      <w:r>
+        <w:t xml:space="preserve">&gt; If a method declared as </w:t>
+      </w:r>
+      <w:proofErr w:type="spellStart"/>
+      <w:r>
+        <w:t>strictfp</w:t>
+      </w:r>
+      <w:proofErr w:type="spellEnd"/>
+      <w:r>
+        <w:t xml:space="preserve">, all floating point calculations in that method has to follow IEEE 754 Standard, </w:t>
+      </w:r>
+      <w:r>
+        <w:tab/>
+        <w:t>so that we will get platform independent results.</w:t>
+      </w:r>
+    </w:p>
+    <w:p>
+      <w:r>
+        <w:tab/>
+        <w:t xml:space="preserve">&gt; We can’t declare abstract – </w:t>
+      </w:r>
+      <w:proofErr w:type="spellStart"/>
+      <w:r>
+        <w:t>strictfp</w:t>
+      </w:r>
+      <w:proofErr w:type="spellEnd"/>
+      <w:r>
+        <w:t xml:space="preserve"> combination for methods.</w:t>
+      </w:r>
+    </w:p>
+    <w:p>
+      <w:r>
+        <w:tab/>
+        <w:t xml:space="preserve">b) </w:t>
+      </w:r>
+      <w:proofErr w:type="spellStart"/>
+      <w:proofErr w:type="gramStart"/>
+      <w:r>
+        <w:t>strictfp</w:t>
+      </w:r>
+      <w:proofErr w:type="spellEnd"/>
+      <w:proofErr w:type="gramEnd"/>
+      <w:r>
+        <w:t xml:space="preserve"> class</w:t>
+      </w:r>
+    </w:p>
+    <w:p>
+      <w:r>
+        <w:tab/>
+        <w:t>&gt;</w:t>
+      </w:r>
+      <w:r>
+        <w:t xml:space="preserve"> If a class is declared as </w:t>
+      </w:r>
+      <w:proofErr w:type="spellStart"/>
+      <w:r>
+        <w:t>strictfp</w:t>
+      </w:r>
+      <w:proofErr w:type="spellEnd"/>
+      <w:r>
+        <w:t xml:space="preserve"> then every floating point calculation present in every concrete method has to </w:t>
+      </w:r>
+      <w:r>
+        <w:tab/>
+        <w:t>follow IEEE 754 Standard so that we will get platform independent results.</w:t>
+      </w:r>
+    </w:p>
+    <w:p>
+      <w:r>
+        <w:tab/>
+        <w:t xml:space="preserve">&gt; We can declare abstract – </w:t>
+      </w:r>
+      <w:proofErr w:type="spellStart"/>
+      <w:r>
+        <w:t>strictfp</w:t>
+      </w:r>
+      <w:proofErr w:type="spellEnd"/>
+      <w:r>
+        <w:t xml:space="preserve"> combination for classes.</w:t>
+      </w:r>
+    </w:p>
+    <w:p/>
+    <w:p>
+      <w:pPr>
+        <w:rPr>
+          <w:b/>
+        </w:rPr>
+      </w:pPr>
+      <w:r>
+        <w:rPr>
+          <w:b/>
+        </w:rPr>
+        <w:t>3. Member level Modifiers</w:t>
+      </w:r>
+    </w:p>
+    <w:p/>
+    <w:p>
+      <w:pPr>
+        <w:spacing w:after="0"/>
+        <w:ind w:firstLine="720"/>
+      </w:pPr>
+    </w:p>
+    <w:p>
+      <w:pPr>
+        <w:spacing w:after="0"/>
+        <w:ind w:firstLine="720"/>
+      </w:pPr>
+    </w:p>
+    <w:p>
+      <w:pPr>
+        <w:spacing w:after="0"/>
+        <w:ind w:firstLine="720"/>
+      </w:pPr>
+    </w:p>
+    <w:p>
+      <w:pPr>
+        <w:spacing w:after="0"/>
+        <w:ind w:firstLine="720"/>
+      </w:pPr>
+    </w:p>
     <w:sectPr>
       <w:pgSz w:w="12240" w:h="15840"/>
       <w:pgMar w:top="720" w:right="720" w:bottom="720" w:left="720" w:header="720" w:footer="720" w:gutter="0"/>

</xml_diff>